<commit_message>
Carico una versione diversa del file word
</commit_message>
<xml_diff>
--- a/SourceControlIntersystem.docx
+++ b/SourceControlIntersystem.docx
@@ -115,6 +115,21 @@
         </w:rPr>
         <w:t>cache-source-control</w:t>
       </w:r>
+      <w:r>
+        <w:rPr>
+          <w:rFonts w:ascii="Segoe UI" w:eastAsia="Times New Roman" w:hAnsi="Segoe UI" w:cs="Segoe UI"/>
+          <w:b/>
+          <w:bCs/>
+          <w:color w:val="24292E"/>
+          <w:kern w:val="36"/>
+          <w:sz w:val="48"/>
+          <w:szCs w:val="48"/>
+          <w:lang w:eastAsia="it-IT"/>
+        </w:rPr>
+        <w:t>-intersystems</w:t>
+      </w:r>
+      <w:bookmarkStart w:id="0" w:name="_GoBack"/>
+      <w:bookmarkEnd w:id="0"/>
     </w:p>
     <w:p>
       <w:pPr>
@@ -601,8 +616,6 @@
           </wp:inline>
         </w:drawing>
       </w:r>
-      <w:bookmarkStart w:id="0" w:name="_GoBack"/>
-      <w:bookmarkEnd w:id="0"/>
     </w:p>
     <w:p>
       <w:pPr>

</xml_diff>